<commit_message>
Killing em suhn Resolves #34
</commit_message>
<xml_diff>
--- a/Software Solution/c_DataExtraction/Table of features.docx
+++ b/Software Solution/c_DataExtraction/Table of features.docx
@@ -126,9 +126,10 @@
         <w:tblLook w:val="04A0" w:firstRow="1" w:lastRow="0" w:firstColumn="1" w:lastColumn="0" w:noHBand="0" w:noVBand="1"/>
       </w:tblPr>
       <w:tblGrid>
-        <w:gridCol w:w="3005"/>
-        <w:gridCol w:w="3005"/>
-        <w:gridCol w:w="3006"/>
+        <w:gridCol w:w="2277"/>
+        <w:gridCol w:w="2224"/>
+        <w:gridCol w:w="2789"/>
+        <w:gridCol w:w="1726"/>
       </w:tblGrid>
       <w:tr>
         <w:trPr>
@@ -137,7 +138,7 @@
         <w:tc>
           <w:tcPr>
             <w:cnfStyle w:val="001000000000" w:firstRow="0" w:lastRow="0" w:firstColumn="1" w:lastColumn="0" w:oddVBand="0" w:evenVBand="0" w:oddHBand="0" w:evenHBand="0" w:firstRowFirstColumn="0" w:firstRowLastColumn="0" w:lastRowFirstColumn="0" w:lastRowLastColumn="0"/>
-            <w:tcW w:w="3005" w:type="dxa"/>
+            <w:tcW w:w="2277" w:type="dxa"/>
           </w:tcPr>
           <w:p>
             <w:r>
@@ -147,7 +148,7 @@
         </w:tc>
         <w:tc>
           <w:tcPr>
-            <w:tcW w:w="3005" w:type="dxa"/>
+            <w:tcW w:w="2224" w:type="dxa"/>
           </w:tcPr>
           <w:p>
             <w:pPr>
@@ -160,7 +161,7 @@
         </w:tc>
         <w:tc>
           <w:tcPr>
-            <w:tcW w:w="3006" w:type="dxa"/>
+            <w:tcW w:w="2789" w:type="dxa"/>
           </w:tcPr>
           <w:p>
             <w:pPr>
@@ -168,6 +169,19 @@
             </w:pPr>
             <w:r>
               <w:t>Mathematical Representation</w:t>
+            </w:r>
+          </w:p>
+        </w:tc>
+        <w:tc>
+          <w:tcPr>
+            <w:tcW w:w="1726" w:type="dxa"/>
+          </w:tcPr>
+          <w:p>
+            <w:pPr>
+              <w:cnfStyle w:val="100000000000" w:firstRow="1" w:lastRow="0" w:firstColumn="0" w:lastColumn="0" w:oddVBand="0" w:evenVBand="0" w:oddHBand="0" w:evenHBand="0" w:firstRowFirstColumn="0" w:firstRowLastColumn="0" w:lastRowFirstColumn="0" w:lastRowLastColumn="0"/>
+            </w:pPr>
+            <w:r>
+              <w:t>Done</w:t>
             </w:r>
           </w:p>
         </w:tc>
@@ -179,7 +193,7 @@
         <w:tc>
           <w:tcPr>
             <w:cnfStyle w:val="001000000000" w:firstRow="0" w:lastRow="0" w:firstColumn="1" w:lastColumn="0" w:oddVBand="0" w:evenVBand="0" w:oddHBand="0" w:evenHBand="0" w:firstRowFirstColumn="0" w:firstRowLastColumn="0" w:lastRowFirstColumn="0" w:lastRowLastColumn="0"/>
-            <w:tcW w:w="9016" w:type="dxa"/>
+            <w:tcW w:w="7290" w:type="dxa"/>
             <w:gridSpan w:val="3"/>
           </w:tcPr>
           <w:p>
@@ -189,6 +203,17 @@
             <w:r>
               <w:t>Lexical features</w:t>
             </w:r>
+          </w:p>
+        </w:tc>
+        <w:tc>
+          <w:tcPr>
+            <w:tcW w:w="1726" w:type="dxa"/>
+          </w:tcPr>
+          <w:p>
+            <w:pPr>
+              <w:jc w:val="center"/>
+              <w:cnfStyle w:val="000000000000" w:firstRow="0" w:lastRow="0" w:firstColumn="0" w:lastColumn="0" w:oddVBand="0" w:evenVBand="0" w:oddHBand="0" w:evenHBand="0" w:firstRowFirstColumn="0" w:firstRowLastColumn="0" w:lastRowFirstColumn="0" w:lastRowLastColumn="0"/>
+            </w:pPr>
           </w:p>
         </w:tc>
       </w:tr>
@@ -196,7 +221,7 @@
         <w:tc>
           <w:tcPr>
             <w:cnfStyle w:val="001000000000" w:firstRow="0" w:lastRow="0" w:firstColumn="1" w:lastColumn="0" w:oddVBand="0" w:evenVBand="0" w:oddHBand="0" w:evenHBand="0" w:firstRowFirstColumn="0" w:firstRowLastColumn="0" w:lastRowFirstColumn="0" w:lastRowLastColumn="0"/>
-            <w:tcW w:w="3005" w:type="dxa"/>
+            <w:tcW w:w="2277" w:type="dxa"/>
           </w:tcPr>
           <w:p>
             <w:r>
@@ -209,7 +234,7 @@
         </w:tc>
         <w:tc>
           <w:tcPr>
-            <w:tcW w:w="3005" w:type="dxa"/>
+            <w:tcW w:w="2224" w:type="dxa"/>
           </w:tcPr>
           <w:p>
             <w:pPr>
@@ -222,55 +247,35 @@
         </w:tc>
         <w:tc>
           <w:tcPr>
-            <w:tcW w:w="3006" w:type="dxa"/>
-          </w:tcPr>
-          <w:p>
-            <w:pPr>
-              <w:cnfStyle w:val="000000000000" w:firstRow="0" w:lastRow="0" w:firstColumn="0" w:lastColumn="0" w:oddVBand="0" w:evenVBand="0" w:oddHBand="0" w:evenHBand="0" w:firstRowFirstColumn="0" w:firstRowLastColumn="0" w:lastRowFirstColumn="0" w:lastRowLastColumn="0"/>
-            </w:pPr>
-            <w:r>
-              <w:t>N1</w:t>
-            </w:r>
-            <w:r>
-              <w:t>[</w:t>
-            </w:r>
-            <w:r>
-              <w:t>c</w:t>
-            </w:r>
-            <w:r>
-              <w:t>]</w:t>
-            </w:r>
-            <w:r>
-              <w:t>+ N2(</w:t>
-            </w:r>
-            <w:r>
-              <w:t>c</w:t>
-            </w:r>
-            <w:r>
-              <w:t xml:space="preserve">) + … + </w:t>
+            <w:tcW w:w="2789" w:type="dxa"/>
+          </w:tcPr>
+          <w:p>
+            <w:pPr>
+              <w:cnfStyle w:val="000000000000" w:firstRow="0" w:lastRow="0" w:firstColumn="0" w:lastColumn="0" w:oddVBand="0" w:evenVBand="0" w:oddHBand="0" w:evenHBand="0" w:firstRowFirstColumn="0" w:firstRowLastColumn="0" w:lastRowFirstColumn="0" w:lastRowLastColumn="0"/>
+            </w:pPr>
+            <w:r>
+              <w:t xml:space="preserve">N1[c]+ N2(c) + … + </w:t>
             </w:r>
             <w:proofErr w:type="spellStart"/>
             <w:r>
-              <w:t>N</w:t>
-            </w:r>
-            <w:r>
-              <w:t>n</w:t>
+              <w:t>Nn</w:t>
             </w:r>
             <w:proofErr w:type="spellEnd"/>
             <w:r>
-              <w:t>[</w:t>
-            </w:r>
-            <w:r>
-              <w:t>c</w:t>
-            </w:r>
-            <w:r>
-              <w:t>]</w:t>
-            </w:r>
-            <w:r>
-              <w:t>/</w:t>
-            </w:r>
-            <w:r>
-              <w:t>n</w:t>
+              <w:t>[c]/n</w:t>
+            </w:r>
+          </w:p>
+        </w:tc>
+        <w:tc>
+          <w:tcPr>
+            <w:tcW w:w="1726" w:type="dxa"/>
+          </w:tcPr>
+          <w:p>
+            <w:pPr>
+              <w:cnfStyle w:val="000000000000" w:firstRow="0" w:lastRow="0" w:firstColumn="0" w:lastColumn="0" w:oddVBand="0" w:evenVBand="0" w:oddHBand="0" w:evenHBand="0" w:firstRowFirstColumn="0" w:firstRowLastColumn="0" w:lastRowFirstColumn="0" w:lastRowLastColumn="0"/>
+            </w:pPr>
+            <w:r>
+              <w:t>Yes</w:t>
             </w:r>
           </w:p>
         </w:tc>
@@ -279,7 +284,7 @@
         <w:tc>
           <w:tcPr>
             <w:cnfStyle w:val="001000000000" w:firstRow="0" w:lastRow="0" w:firstColumn="1" w:lastColumn="0" w:oddVBand="0" w:evenVBand="0" w:oddHBand="0" w:evenHBand="0" w:firstRowFirstColumn="0" w:firstRowLastColumn="0" w:lastRowFirstColumn="0" w:lastRowLastColumn="0"/>
-            <w:tcW w:w="3005" w:type="dxa"/>
+            <w:tcW w:w="2277" w:type="dxa"/>
           </w:tcPr>
           <w:p>
             <w:r>
@@ -297,7 +302,7 @@
         </w:tc>
         <w:tc>
           <w:tcPr>
-            <w:tcW w:w="3005" w:type="dxa"/>
+            <w:tcW w:w="2224" w:type="dxa"/>
           </w:tcPr>
           <w:p>
             <w:pPr>
@@ -310,21 +315,25 @@
         </w:tc>
         <w:tc>
           <w:tcPr>
-            <w:tcW w:w="3006" w:type="dxa"/>
-          </w:tcPr>
-          <w:p>
-            <w:pPr>
-              <w:cnfStyle w:val="000000000000" w:firstRow="0" w:lastRow="0" w:firstColumn="0" w:lastColumn="0" w:oddVBand="0" w:evenVBand="0" w:oddHBand="0" w:evenHBand="0" w:firstRowFirstColumn="0" w:firstRowLastColumn="0" w:lastRowFirstColumn="0" w:lastRowLastColumn="0"/>
-            </w:pPr>
-            <w:r>
-              <w:t>d</w:t>
-            </w:r>
-            <w:r>
-              <w:t>:</w:t>
-            </w:r>
-            <w:r>
-              <w:t>c</w:t>
-            </w:r>
+            <w:tcW w:w="2789" w:type="dxa"/>
+          </w:tcPr>
+          <w:p>
+            <w:pPr>
+              <w:cnfStyle w:val="000000000000" w:firstRow="0" w:lastRow="0" w:firstColumn="0" w:lastColumn="0" w:oddVBand="0" w:evenVBand="0" w:oddHBand="0" w:evenHBand="0" w:firstRowFirstColumn="0" w:firstRowLastColumn="0" w:lastRowFirstColumn="0" w:lastRowLastColumn="0"/>
+            </w:pPr>
+            <w:r>
+              <w:t>d:c</w:t>
+            </w:r>
+          </w:p>
+        </w:tc>
+        <w:tc>
+          <w:tcPr>
+            <w:tcW w:w="1726" w:type="dxa"/>
+          </w:tcPr>
+          <w:p>
+            <w:pPr>
+              <w:cnfStyle w:val="000000000000" w:firstRow="0" w:lastRow="0" w:firstColumn="0" w:lastColumn="0" w:oddVBand="0" w:evenVBand="0" w:oddHBand="0" w:evenHBand="0" w:firstRowFirstColumn="0" w:firstRowLastColumn="0" w:lastRowFirstColumn="0" w:lastRowLastColumn="0"/>
+            </w:pPr>
           </w:p>
         </w:tc>
       </w:tr>
@@ -332,7 +341,7 @@
         <w:tc>
           <w:tcPr>
             <w:cnfStyle w:val="001000000000" w:firstRow="0" w:lastRow="0" w:firstColumn="1" w:lastColumn="0" w:oddVBand="0" w:evenVBand="0" w:oddHBand="0" w:evenHBand="0" w:firstRowFirstColumn="0" w:firstRowLastColumn="0" w:lastRowFirstColumn="0" w:lastRowLastColumn="0"/>
-            <w:tcW w:w="3005" w:type="dxa"/>
+            <w:tcW w:w="2277" w:type="dxa"/>
           </w:tcPr>
           <w:p>
             <w:r>
@@ -345,7 +354,7 @@
         </w:tc>
         <w:tc>
           <w:tcPr>
-            <w:tcW w:w="3005" w:type="dxa"/>
+            <w:tcW w:w="2224" w:type="dxa"/>
           </w:tcPr>
           <w:p>
             <w:pPr>
@@ -358,7 +367,7 @@
         </w:tc>
         <w:tc>
           <w:tcPr>
-            <w:tcW w:w="3006" w:type="dxa"/>
+            <w:tcW w:w="2789" w:type="dxa"/>
           </w:tcPr>
           <w:p>
             <w:pPr>
@@ -369,6 +378,16 @@
               <w:t>S:W</w:t>
             </w:r>
             <w:proofErr w:type="gramEnd"/>
+          </w:p>
+        </w:tc>
+        <w:tc>
+          <w:tcPr>
+            <w:tcW w:w="1726" w:type="dxa"/>
+          </w:tcPr>
+          <w:p>
+            <w:pPr>
+              <w:cnfStyle w:val="000000000000" w:firstRow="0" w:lastRow="0" w:firstColumn="0" w:lastColumn="0" w:oddVBand="0" w:evenVBand="0" w:oddHBand="0" w:evenHBand="0" w:firstRowFirstColumn="0" w:firstRowLastColumn="0" w:lastRowFirstColumn="0" w:lastRowLastColumn="0"/>
+            </w:pPr>
           </w:p>
         </w:tc>
       </w:tr>
@@ -376,7 +395,7 @@
         <w:tc>
           <w:tcPr>
             <w:cnfStyle w:val="001000000000" w:firstRow="0" w:lastRow="0" w:firstColumn="1" w:lastColumn="0" w:oddVBand="0" w:evenVBand="0" w:oddHBand="0" w:evenHBand="0" w:firstRowFirstColumn="0" w:firstRowLastColumn="0" w:lastRowFirstColumn="0" w:lastRowLastColumn="0"/>
-            <w:tcW w:w="3005" w:type="dxa"/>
+            <w:tcW w:w="2277" w:type="dxa"/>
           </w:tcPr>
           <w:p>
             <w:r>
@@ -386,7 +405,7 @@
         </w:tc>
         <w:tc>
           <w:tcPr>
-            <w:tcW w:w="3005" w:type="dxa"/>
+            <w:tcW w:w="2224" w:type="dxa"/>
           </w:tcPr>
           <w:p>
             <w:pPr>
@@ -399,18 +418,25 @@
         </w:tc>
         <w:tc>
           <w:tcPr>
-            <w:tcW w:w="3006" w:type="dxa"/>
-          </w:tcPr>
-          <w:p>
-            <w:pPr>
-              <w:cnfStyle w:val="000000000000" w:firstRow="0" w:lastRow="0" w:firstColumn="0" w:lastColumn="0" w:oddVBand="0" w:evenVBand="0" w:oddHBand="0" w:evenHBand="0" w:firstRowFirstColumn="0" w:firstRowLastColumn="0" w:lastRowFirstColumn="0" w:lastRowLastColumn="0"/>
-            </w:pPr>
-            <w:r>
-              <w:t>1000</w:t>
-            </w:r>
-            <w:r>
-              <w:t>c</w:t>
-            </w:r>
+            <w:tcW w:w="2789" w:type="dxa"/>
+          </w:tcPr>
+          <w:p>
+            <w:pPr>
+              <w:cnfStyle w:val="000000000000" w:firstRow="0" w:lastRow="0" w:firstColumn="0" w:lastColumn="0" w:oddVBand="0" w:evenVBand="0" w:oddHBand="0" w:evenHBand="0" w:firstRowFirstColumn="0" w:firstRowLastColumn="0" w:lastRowFirstColumn="0" w:lastRowLastColumn="0"/>
+            </w:pPr>
+            <w:r>
+              <w:t>1000c</w:t>
+            </w:r>
+          </w:p>
+        </w:tc>
+        <w:tc>
+          <w:tcPr>
+            <w:tcW w:w="1726" w:type="dxa"/>
+          </w:tcPr>
+          <w:p>
+            <w:pPr>
+              <w:cnfStyle w:val="000000000000" w:firstRow="0" w:lastRow="0" w:firstColumn="0" w:lastColumn="0" w:oddVBand="0" w:evenVBand="0" w:oddHBand="0" w:evenHBand="0" w:firstRowFirstColumn="0" w:firstRowLastColumn="0" w:lastRowFirstColumn="0" w:lastRowLastColumn="0"/>
+            </w:pPr>
           </w:p>
         </w:tc>
       </w:tr>
@@ -418,7 +444,7 @@
         <w:tc>
           <w:tcPr>
             <w:cnfStyle w:val="001000000000" w:firstRow="0" w:lastRow="0" w:firstColumn="1" w:lastColumn="0" w:oddVBand="0" w:evenVBand="0" w:oddHBand="0" w:evenHBand="0" w:firstRowFirstColumn="0" w:firstRowLastColumn="0" w:lastRowFirstColumn="0" w:lastRowLastColumn="0"/>
-            <w:tcW w:w="3005" w:type="dxa"/>
+            <w:tcW w:w="2277" w:type="dxa"/>
           </w:tcPr>
           <w:p>
             <w:r>
@@ -428,7 +454,7 @@
         </w:tc>
         <w:tc>
           <w:tcPr>
-            <w:tcW w:w="3005" w:type="dxa"/>
+            <w:tcW w:w="2224" w:type="dxa"/>
           </w:tcPr>
           <w:p>
             <w:pPr>
@@ -441,46 +467,35 @@
         </w:tc>
         <w:tc>
           <w:tcPr>
-            <w:tcW w:w="3006" w:type="dxa"/>
-          </w:tcPr>
-          <w:p>
-            <w:pPr>
-              <w:cnfStyle w:val="000000000000" w:firstRow="0" w:lastRow="0" w:firstColumn="0" w:lastColumn="0" w:oddVBand="0" w:evenVBand="0" w:oddHBand="0" w:evenHBand="0" w:firstRowFirstColumn="0" w:firstRowLastColumn="0" w:lastRowFirstColumn="0" w:lastRowLastColumn="0"/>
-            </w:pPr>
-            <w:r>
-              <w:t>N1(</w:t>
-            </w:r>
-            <w:r>
-              <w:t>w</w:t>
-            </w:r>
-            <w:r>
-              <w:t>)+N2(</w:t>
-            </w:r>
-            <w:r>
-              <w:t>w</w:t>
-            </w:r>
-            <w:r>
-              <w:t>)+…+</w:t>
+            <w:tcW w:w="2789" w:type="dxa"/>
+          </w:tcPr>
+          <w:p>
+            <w:pPr>
+              <w:cnfStyle w:val="000000000000" w:firstRow="0" w:lastRow="0" w:firstColumn="0" w:lastColumn="0" w:oddVBand="0" w:evenVBand="0" w:oddHBand="0" w:evenHBand="0" w:firstRowFirstColumn="0" w:firstRowLastColumn="0" w:lastRowFirstColumn="0" w:lastRowLastColumn="0"/>
+            </w:pPr>
+            <w:r>
+              <w:t>N1(w)+N2(w)+…+</w:t>
             </w:r>
             <w:proofErr w:type="spellStart"/>
             <w:r>
-              <w:t>N</w:t>
-            </w:r>
-            <w:r>
-              <w:t>n</w:t>
+              <w:t>Nn</w:t>
             </w:r>
             <w:proofErr w:type="spellEnd"/>
             <w:r>
-              <w:t>(</w:t>
-            </w:r>
-            <w:r>
-              <w:t>w</w:t>
-            </w:r>
-            <w:r>
-              <w:t>)/</w:t>
-            </w:r>
-            <w:r>
-              <w:t>n</w:t>
+              <w:t>(w)/n</w:t>
+            </w:r>
+          </w:p>
+        </w:tc>
+        <w:tc>
+          <w:tcPr>
+            <w:tcW w:w="1726" w:type="dxa"/>
+          </w:tcPr>
+          <w:p>
+            <w:pPr>
+              <w:cnfStyle w:val="000000000000" w:firstRow="0" w:lastRow="0" w:firstColumn="0" w:lastColumn="0" w:oddVBand="0" w:evenVBand="0" w:oddHBand="0" w:evenHBand="0" w:firstRowFirstColumn="0" w:firstRowLastColumn="0" w:lastRowFirstColumn="0" w:lastRowLastColumn="0"/>
+            </w:pPr>
+            <w:r>
+              <w:t>Yes</w:t>
             </w:r>
           </w:p>
         </w:tc>
@@ -489,7 +504,7 @@
         <w:tc>
           <w:tcPr>
             <w:cnfStyle w:val="001000000000" w:firstRow="0" w:lastRow="0" w:firstColumn="1" w:lastColumn="0" w:oddVBand="0" w:evenVBand="0" w:oddHBand="0" w:evenHBand="0" w:firstRowFirstColumn="0" w:firstRowLastColumn="0" w:lastRowFirstColumn="0" w:lastRowLastColumn="0"/>
-            <w:tcW w:w="3005" w:type="dxa"/>
+            <w:tcW w:w="2277" w:type="dxa"/>
           </w:tcPr>
           <w:p>
             <w:r>
@@ -499,7 +514,7 @@
         </w:tc>
         <w:tc>
           <w:tcPr>
-            <w:tcW w:w="3005" w:type="dxa"/>
+            <w:tcW w:w="2224" w:type="dxa"/>
           </w:tcPr>
           <w:p>
             <w:pPr>
@@ -512,40 +527,35 @@
         </w:tc>
         <w:tc>
           <w:tcPr>
-            <w:tcW w:w="3006" w:type="dxa"/>
-          </w:tcPr>
-          <w:p>
-            <w:pPr>
-              <w:cnfStyle w:val="000000000000" w:firstRow="0" w:lastRow="0" w:firstColumn="0" w:lastColumn="0" w:oddVBand="0" w:evenVBand="0" w:oddHBand="0" w:evenHBand="0" w:firstRowFirstColumn="0" w:firstRowLastColumn="0" w:lastRowFirstColumn="0" w:lastRowLastColumn="0"/>
-            </w:pPr>
-            <w:r>
-              <w:t>N1</w:t>
-            </w:r>
-            <w:r>
-              <w:t>[c]</w:t>
-            </w:r>
-            <w:r>
-              <w:t>+ N2(</w:t>
-            </w:r>
-            <w:r>
-              <w:t>c</w:t>
-            </w:r>
-            <w:r>
-              <w:t xml:space="preserve">) + … + </w:t>
+            <w:tcW w:w="2789" w:type="dxa"/>
+          </w:tcPr>
+          <w:p>
+            <w:pPr>
+              <w:cnfStyle w:val="000000000000" w:firstRow="0" w:lastRow="0" w:firstColumn="0" w:lastColumn="0" w:oddVBand="0" w:evenVBand="0" w:oddHBand="0" w:evenHBand="0" w:firstRowFirstColumn="0" w:firstRowLastColumn="0" w:lastRowFirstColumn="0" w:lastRowLastColumn="0"/>
+            </w:pPr>
+            <w:r>
+              <w:t xml:space="preserve">N1[c]+ N2(c) + … + </w:t>
             </w:r>
             <w:proofErr w:type="spellStart"/>
             <w:r>
-              <w:t>N</w:t>
-            </w:r>
-            <w:r>
-              <w:t>n</w:t>
+              <w:t>Nn</w:t>
             </w:r>
             <w:proofErr w:type="spellEnd"/>
             <w:r>
-              <w:t>[c]</w:t>
-            </w:r>
-            <w:r>
-              <w:t>/N(W)</w:t>
+              <w:t>[c]/N(W)</w:t>
+            </w:r>
+          </w:p>
+        </w:tc>
+        <w:tc>
+          <w:tcPr>
+            <w:tcW w:w="1726" w:type="dxa"/>
+          </w:tcPr>
+          <w:p>
+            <w:pPr>
+              <w:cnfStyle w:val="000000000000" w:firstRow="0" w:lastRow="0" w:firstColumn="0" w:lastColumn="0" w:oddVBand="0" w:evenVBand="0" w:oddHBand="0" w:evenHBand="0" w:firstRowFirstColumn="0" w:firstRowLastColumn="0" w:lastRowFirstColumn="0" w:lastRowLastColumn="0"/>
+            </w:pPr>
+            <w:r>
+              <w:t>Yes</w:t>
             </w:r>
           </w:p>
         </w:tc>
@@ -554,7 +564,7 @@
         <w:tc>
           <w:tcPr>
             <w:cnfStyle w:val="001000000000" w:firstRow="0" w:lastRow="0" w:firstColumn="1" w:lastColumn="0" w:oddVBand="0" w:evenVBand="0" w:oddHBand="0" w:evenHBand="0" w:firstRowFirstColumn="0" w:firstRowLastColumn="0" w:lastRowFirstColumn="0" w:lastRowLastColumn="0"/>
-            <w:tcW w:w="3005" w:type="dxa"/>
+            <w:tcW w:w="2277" w:type="dxa"/>
           </w:tcPr>
           <w:p>
             <w:r>
@@ -564,7 +574,7 @@
         </w:tc>
         <w:tc>
           <w:tcPr>
-            <w:tcW w:w="3005" w:type="dxa"/>
+            <w:tcW w:w="2224" w:type="dxa"/>
           </w:tcPr>
           <w:p>
             <w:pPr>
@@ -577,7 +587,7 @@
         </w:tc>
         <w:tc>
           <w:tcPr>
-            <w:tcW w:w="3006" w:type="dxa"/>
+            <w:tcW w:w="2789" w:type="dxa"/>
           </w:tcPr>
           <w:p>
             <w:pPr>
@@ -587,32 +597,25 @@
               <w:t xml:space="preserve">N1(Sen) + N2(Sen) + … + </w:t>
             </w:r>
             <w:proofErr w:type="spellStart"/>
-            <w:proofErr w:type="gramStart"/>
-            <w:r>
-              <w:t>N</w:t>
-            </w:r>
-            <w:r>
-              <w:t>n</w:t>
+            <w:r>
+              <w:t>Nn</w:t>
             </w:r>
             <w:proofErr w:type="spellEnd"/>
             <w:r>
-              <w:t>(</w:t>
-            </w:r>
-            <w:proofErr w:type="gramEnd"/>
-            <w:r>
-              <w:t>Sen</w:t>
-            </w:r>
-            <w:r>
-              <w:t xml:space="preserve">) </w:t>
-            </w:r>
-            <w:r>
-              <w:t>/N(</w:t>
-            </w:r>
-            <w:r>
-              <w:t>n</w:t>
-            </w:r>
-            <w:r>
-              <w:t>)</w:t>
+              <w:t>(Sen) /N(n)</w:t>
+            </w:r>
+          </w:p>
+        </w:tc>
+        <w:tc>
+          <w:tcPr>
+            <w:tcW w:w="1726" w:type="dxa"/>
+          </w:tcPr>
+          <w:p>
+            <w:pPr>
+              <w:cnfStyle w:val="000000000000" w:firstRow="0" w:lastRow="0" w:firstColumn="0" w:lastColumn="0" w:oddVBand="0" w:evenVBand="0" w:oddHBand="0" w:evenHBand="0" w:firstRowFirstColumn="0" w:firstRowLastColumn="0" w:lastRowFirstColumn="0" w:lastRowLastColumn="0"/>
+            </w:pPr>
+            <w:r>
+              <w:t>Yes</w:t>
             </w:r>
           </w:p>
         </w:tc>
@@ -621,10 +624,11 @@
         <w:tc>
           <w:tcPr>
             <w:cnfStyle w:val="001000000000" w:firstRow="0" w:lastRow="0" w:firstColumn="1" w:lastColumn="0" w:oddVBand="0" w:evenVBand="0" w:oddHBand="0" w:evenHBand="0" w:firstRowFirstColumn="0" w:firstRowLastColumn="0" w:lastRowFirstColumn="0" w:lastRowLastColumn="0"/>
-            <w:tcW w:w="3005" w:type="dxa"/>
-          </w:tcPr>
-          <w:p>
-            <w:r>
+            <w:tcW w:w="2277" w:type="dxa"/>
+          </w:tcPr>
+          <w:p>
+            <w:r>
+              <w:lastRenderedPageBreak/>
               <w:t>Ratio of short words</w:t>
             </w:r>
             <w:r>
@@ -634,7 +638,7 @@
         </w:tc>
         <w:tc>
           <w:tcPr>
-            <w:tcW w:w="3005" w:type="dxa"/>
+            <w:tcW w:w="2224" w:type="dxa"/>
           </w:tcPr>
           <w:p>
             <w:pPr>
@@ -647,46 +651,35 @@
         </w:tc>
         <w:tc>
           <w:tcPr>
-            <w:tcW w:w="3006" w:type="dxa"/>
-          </w:tcPr>
-          <w:p>
-            <w:pPr>
-              <w:cnfStyle w:val="000000000000" w:firstRow="0" w:lastRow="0" w:firstColumn="0" w:lastColumn="0" w:oddVBand="0" w:evenVBand="0" w:oddHBand="0" w:evenHBand="0" w:firstRowFirstColumn="0" w:firstRowLastColumn="0" w:lastRowFirstColumn="0" w:lastRowLastColumn="0"/>
-            </w:pPr>
-            <w:r>
-              <w:t>N1(</w:t>
-            </w:r>
-            <w:r>
-              <w:t>w</w:t>
-            </w:r>
-            <w:r>
-              <w:t>) + N2(</w:t>
-            </w:r>
-            <w:r>
-              <w:t>w</w:t>
-            </w:r>
-            <w:r>
-              <w:t>) +…+</w:t>
+            <w:tcW w:w="2789" w:type="dxa"/>
+          </w:tcPr>
+          <w:p>
+            <w:pPr>
+              <w:cnfStyle w:val="000000000000" w:firstRow="0" w:lastRow="0" w:firstColumn="0" w:lastColumn="0" w:oddVBand="0" w:evenVBand="0" w:oddHBand="0" w:evenHBand="0" w:firstRowFirstColumn="0" w:firstRowLastColumn="0" w:lastRowFirstColumn="0" w:lastRowLastColumn="0"/>
+            </w:pPr>
+            <w:r>
+              <w:t>N1(w) + N2(w) +…+</w:t>
             </w:r>
             <w:proofErr w:type="spellStart"/>
             <w:r>
-              <w:t>N</w:t>
-            </w:r>
-            <w:r>
-              <w:t>n</w:t>
+              <w:t>Nn</w:t>
             </w:r>
             <w:proofErr w:type="spellEnd"/>
             <w:r>
-              <w:t>(</w:t>
-            </w:r>
-            <w:r>
-              <w:t>w) / N(</w:t>
-            </w:r>
-            <w:r>
-              <w:t>w</w:t>
-            </w:r>
-            <w:r>
-              <w:t>)</w:t>
+              <w:t>(w) / N(w)</w:t>
+            </w:r>
+          </w:p>
+        </w:tc>
+        <w:tc>
+          <w:tcPr>
+            <w:tcW w:w="1726" w:type="dxa"/>
+          </w:tcPr>
+          <w:p>
+            <w:pPr>
+              <w:cnfStyle w:val="000000000000" w:firstRow="0" w:lastRow="0" w:firstColumn="0" w:lastColumn="0" w:oddVBand="0" w:evenVBand="0" w:oddHBand="0" w:evenHBand="0" w:firstRowFirstColumn="0" w:firstRowLastColumn="0" w:lastRowFirstColumn="0" w:lastRowLastColumn="0"/>
+            </w:pPr>
+            <w:r>
+              <w:t>Yes</w:t>
             </w:r>
           </w:p>
         </w:tc>
@@ -695,7 +688,7 @@
         <w:tc>
           <w:tcPr>
             <w:cnfStyle w:val="001000000000" w:firstRow="0" w:lastRow="0" w:firstColumn="1" w:lastColumn="0" w:oddVBand="0" w:evenVBand="0" w:oddHBand="0" w:evenHBand="0" w:firstRowFirstColumn="0" w:firstRowLastColumn="0" w:lastRowFirstColumn="0" w:lastRowLastColumn="0"/>
-            <w:tcW w:w="9016" w:type="dxa"/>
+            <w:tcW w:w="7290" w:type="dxa"/>
             <w:gridSpan w:val="3"/>
           </w:tcPr>
           <w:p>
@@ -705,6 +698,17 @@
             <w:r>
               <w:t>Structural features</w:t>
             </w:r>
+          </w:p>
+        </w:tc>
+        <w:tc>
+          <w:tcPr>
+            <w:tcW w:w="1726" w:type="dxa"/>
+          </w:tcPr>
+          <w:p>
+            <w:pPr>
+              <w:jc w:val="center"/>
+              <w:cnfStyle w:val="000000000000" w:firstRow="0" w:lastRow="0" w:firstColumn="0" w:lastColumn="0" w:oddVBand="0" w:evenVBand="0" w:oddHBand="0" w:evenHBand="0" w:firstRowFirstColumn="0" w:firstRowLastColumn="0" w:lastRowFirstColumn="0" w:lastRowLastColumn="0"/>
+            </w:pPr>
           </w:p>
         </w:tc>
       </w:tr>
@@ -712,7 +716,7 @@
         <w:tc>
           <w:tcPr>
             <w:cnfStyle w:val="001000000000" w:firstRow="0" w:lastRow="0" w:firstColumn="1" w:lastColumn="0" w:oddVBand="0" w:evenVBand="0" w:oddHBand="0" w:evenHBand="0" w:firstRowFirstColumn="0" w:firstRowLastColumn="0" w:lastRowFirstColumn="0" w:lastRowLastColumn="0"/>
-            <w:tcW w:w="3005" w:type="dxa"/>
+            <w:tcW w:w="2277" w:type="dxa"/>
           </w:tcPr>
           <w:p>
             <w:r>
@@ -722,7 +726,7 @@
         </w:tc>
         <w:tc>
           <w:tcPr>
-            <w:tcW w:w="3005" w:type="dxa"/>
+            <w:tcW w:w="2224" w:type="dxa"/>
           </w:tcPr>
           <w:p>
             <w:pPr>
@@ -735,26 +739,14 @@
         </w:tc>
         <w:tc>
           <w:tcPr>
-            <w:tcW w:w="3006" w:type="dxa"/>
-          </w:tcPr>
-          <w:p>
-            <w:pPr>
-              <w:cnfStyle w:val="000000000000" w:firstRow="0" w:lastRow="0" w:firstColumn="0" w:lastColumn="0" w:oddVBand="0" w:evenVBand="0" w:oddHBand="0" w:evenHBand="0" w:firstRowFirstColumn="0" w:firstRowLastColumn="0" w:lastRowFirstColumn="0" w:lastRowLastColumn="0"/>
-            </w:pPr>
-            <w:r>
-              <w:t>N1(</w:t>
-            </w:r>
-            <w:r>
-              <w:t>p</w:t>
-            </w:r>
-            <w:r>
-              <w:t>) + N2 (</w:t>
-            </w:r>
-            <w:r>
-              <w:t>p</w:t>
-            </w:r>
-            <w:r>
-              <w:t>) +</w:t>
+            <w:tcW w:w="2789" w:type="dxa"/>
+          </w:tcPr>
+          <w:p>
+            <w:pPr>
+              <w:cnfStyle w:val="000000000000" w:firstRow="0" w:lastRow="0" w:firstColumn="0" w:lastColumn="0" w:oddVBand="0" w:evenVBand="0" w:oddHBand="0" w:evenHBand="0" w:firstRowFirstColumn="0" w:firstRowLastColumn="0" w:lastRowFirstColumn="0" w:lastRowLastColumn="0"/>
+            </w:pPr>
+            <w:r>
+              <w:t>N1(p) + N2 (p) +</w:t>
             </w:r>
             <w:proofErr w:type="gramStart"/>
             <w:r>
@@ -766,26 +758,24 @@
             </w:r>
             <w:proofErr w:type="spellStart"/>
             <w:r>
-              <w:t>N</w:t>
-            </w:r>
-            <w:r>
-              <w:t>n</w:t>
+              <w:t>Nn</w:t>
             </w:r>
             <w:proofErr w:type="spellEnd"/>
             <w:r>
-              <w:t>(</w:t>
-            </w:r>
-            <w:r>
-              <w:t>p</w:t>
-            </w:r>
-            <w:r>
-              <w:t>) / N(</w:t>
-            </w:r>
-            <w:r>
-              <w:t>n</w:t>
-            </w:r>
-            <w:r>
-              <w:t>)</w:t>
+              <w:t>(p) / N(n)</w:t>
+            </w:r>
+          </w:p>
+        </w:tc>
+        <w:tc>
+          <w:tcPr>
+            <w:tcW w:w="1726" w:type="dxa"/>
+          </w:tcPr>
+          <w:p>
+            <w:pPr>
+              <w:cnfStyle w:val="000000000000" w:firstRow="0" w:lastRow="0" w:firstColumn="0" w:lastColumn="0" w:oddVBand="0" w:evenVBand="0" w:oddHBand="0" w:evenHBand="0" w:firstRowFirstColumn="0" w:firstRowLastColumn="0" w:lastRowFirstColumn="0" w:lastRowLastColumn="0"/>
+            </w:pPr>
+            <w:r>
+              <w:t>Yes</w:t>
             </w:r>
           </w:p>
         </w:tc>
@@ -794,7 +784,7 @@
         <w:tc>
           <w:tcPr>
             <w:cnfStyle w:val="001000000000" w:firstRow="0" w:lastRow="0" w:firstColumn="1" w:lastColumn="0" w:oddVBand="0" w:evenVBand="0" w:oddHBand="0" w:evenHBand="0" w:firstRowFirstColumn="0" w:firstRowLastColumn="0" w:lastRowFirstColumn="0" w:lastRowLastColumn="0"/>
-            <w:tcW w:w="3005" w:type="dxa"/>
+            <w:tcW w:w="2277" w:type="dxa"/>
           </w:tcPr>
           <w:p>
             <w:r>
@@ -804,7 +794,7 @@
         </w:tc>
         <w:tc>
           <w:tcPr>
-            <w:tcW w:w="3005" w:type="dxa"/>
+            <w:tcW w:w="2224" w:type="dxa"/>
           </w:tcPr>
           <w:p>
             <w:pPr>
@@ -817,7 +807,7 @@
         </w:tc>
         <w:tc>
           <w:tcPr>
-            <w:tcW w:w="3006" w:type="dxa"/>
+            <w:tcW w:w="2789" w:type="dxa"/>
           </w:tcPr>
           <w:p>
             <w:pPr>
@@ -852,10 +842,7 @@
             </w:r>
             <w:proofErr w:type="spellStart"/>
             <w:r>
-              <w:t>N</w:t>
-            </w:r>
-            <w:r>
-              <w:t>n</w:t>
+              <w:t>Nn</w:t>
             </w:r>
             <w:proofErr w:type="spellEnd"/>
             <w:r>
@@ -867,14 +854,18 @@
             </w:r>
             <w:proofErr w:type="spellEnd"/>
             <w:r>
-              <w:t>) / N(</w:t>
-            </w:r>
-            <w:r>
-              <w:t>n</w:t>
-            </w:r>
-            <w:r>
-              <w:t>)</w:t>
-            </w:r>
+              <w:t>) / N(n)</w:t>
+            </w:r>
+          </w:p>
+        </w:tc>
+        <w:tc>
+          <w:tcPr>
+            <w:tcW w:w="1726" w:type="dxa"/>
+          </w:tcPr>
+          <w:p>
+            <w:pPr>
+              <w:cnfStyle w:val="000000000000" w:firstRow="0" w:lastRow="0" w:firstColumn="0" w:lastColumn="0" w:oddVBand="0" w:evenVBand="0" w:oddHBand="0" w:evenHBand="0" w:firstRowFirstColumn="0" w:firstRowLastColumn="0" w:lastRowFirstColumn="0" w:lastRowLastColumn="0"/>
+            </w:pPr>
           </w:p>
         </w:tc>
       </w:tr>
@@ -882,18 +873,17 @@
         <w:tc>
           <w:tcPr>
             <w:cnfStyle w:val="001000000000" w:firstRow="0" w:lastRow="0" w:firstColumn="1" w:lastColumn="0" w:oddVBand="0" w:evenVBand="0" w:oddHBand="0" w:evenHBand="0" w:firstRowFirstColumn="0" w:firstRowLastColumn="0" w:lastRowFirstColumn="0" w:lastRowLastColumn="0"/>
-            <w:tcW w:w="3005" w:type="dxa"/>
-          </w:tcPr>
-          <w:p>
-            <w:r>
-              <w:lastRenderedPageBreak/>
+            <w:tcW w:w="2277" w:type="dxa"/>
+          </w:tcPr>
+          <w:p>
+            <w:r>
               <w:t>Indentation of paragraphs</w:t>
             </w:r>
           </w:p>
         </w:tc>
         <w:tc>
           <w:tcPr>
-            <w:tcW w:w="3005" w:type="dxa"/>
+            <w:tcW w:w="2224" w:type="dxa"/>
           </w:tcPr>
           <w:p>
             <w:pPr>
@@ -906,7 +896,7 @@
         </w:tc>
         <w:tc>
           <w:tcPr>
-            <w:tcW w:w="3006" w:type="dxa"/>
+            <w:tcW w:w="2789" w:type="dxa"/>
           </w:tcPr>
           <w:p>
             <w:pPr>
@@ -921,11 +911,18 @@
             </w:r>
             <w:proofErr w:type="gramEnd"/>
             <w:r>
-              <w:t xml:space="preserve"> + NN(S) / N(W</w:t>
-            </w:r>
-            <w:r>
-              <w:t>)</w:t>
-            </w:r>
+              <w:t xml:space="preserve"> + NN(S) / N(W)</w:t>
+            </w:r>
+          </w:p>
+        </w:tc>
+        <w:tc>
+          <w:tcPr>
+            <w:tcW w:w="1726" w:type="dxa"/>
+          </w:tcPr>
+          <w:p>
+            <w:pPr>
+              <w:cnfStyle w:val="000000000000" w:firstRow="0" w:lastRow="0" w:firstColumn="0" w:lastColumn="0" w:oddVBand="0" w:evenVBand="0" w:oddHBand="0" w:evenHBand="0" w:firstRowFirstColumn="0" w:firstRowLastColumn="0" w:lastRowFirstColumn="0" w:lastRowLastColumn="0"/>
+            </w:pPr>
           </w:p>
         </w:tc>
       </w:tr>
@@ -933,7 +930,7 @@
         <w:tc>
           <w:tcPr>
             <w:cnfStyle w:val="001000000000" w:firstRow="0" w:lastRow="0" w:firstColumn="1" w:lastColumn="0" w:oddVBand="0" w:evenVBand="0" w:oddHBand="0" w:evenHBand="0" w:firstRowFirstColumn="0" w:firstRowLastColumn="0" w:lastRowFirstColumn="0" w:lastRowLastColumn="0"/>
-            <w:tcW w:w="3005" w:type="dxa"/>
+            <w:tcW w:w="2277" w:type="dxa"/>
           </w:tcPr>
           <w:p>
             <w:r>
@@ -943,7 +940,7 @@
         </w:tc>
         <w:tc>
           <w:tcPr>
-            <w:tcW w:w="3005" w:type="dxa"/>
+            <w:tcW w:w="2224" w:type="dxa"/>
           </w:tcPr>
           <w:p>
             <w:pPr>
@@ -956,18 +953,25 @@
         </w:tc>
         <w:tc>
           <w:tcPr>
-            <w:tcW w:w="3006" w:type="dxa"/>
-          </w:tcPr>
-          <w:p>
-            <w:pPr>
-              <w:cnfStyle w:val="000000000000" w:firstRow="0" w:lastRow="0" w:firstColumn="0" w:lastColumn="0" w:oddVBand="0" w:evenVBand="0" w:oddHBand="0" w:evenHBand="0" w:firstRowFirstColumn="0" w:firstRowLastColumn="0" w:lastRowFirstColumn="0" w:lastRowLastColumn="0"/>
-            </w:pPr>
-            <w:r>
-              <w:t>B/</w:t>
-            </w:r>
-            <w:r>
-              <w:t>n</w:t>
-            </w:r>
+            <w:tcW w:w="2789" w:type="dxa"/>
+          </w:tcPr>
+          <w:p>
+            <w:pPr>
+              <w:cnfStyle w:val="000000000000" w:firstRow="0" w:lastRow="0" w:firstColumn="0" w:lastColumn="0" w:oddVBand="0" w:evenVBand="0" w:oddHBand="0" w:evenHBand="0" w:firstRowFirstColumn="0" w:firstRowLastColumn="0" w:lastRowFirstColumn="0" w:lastRowLastColumn="0"/>
+            </w:pPr>
+            <w:r>
+              <w:t>B/n</w:t>
+            </w:r>
+          </w:p>
+        </w:tc>
+        <w:tc>
+          <w:tcPr>
+            <w:tcW w:w="1726" w:type="dxa"/>
+          </w:tcPr>
+          <w:p>
+            <w:pPr>
+              <w:cnfStyle w:val="000000000000" w:firstRow="0" w:lastRow="0" w:firstColumn="0" w:lastColumn="0" w:oddVBand="0" w:evenVBand="0" w:oddHBand="0" w:evenHBand="0" w:firstRowFirstColumn="0" w:firstRowLastColumn="0" w:lastRowFirstColumn="0" w:lastRowLastColumn="0"/>
+            </w:pPr>
           </w:p>
         </w:tc>
       </w:tr>
@@ -975,7 +979,7 @@
         <w:tc>
           <w:tcPr>
             <w:cnfStyle w:val="001000000000" w:firstRow="0" w:lastRow="0" w:firstColumn="1" w:lastColumn="0" w:oddVBand="0" w:evenVBand="0" w:oddHBand="0" w:evenHBand="0" w:firstRowFirstColumn="0" w:firstRowLastColumn="0" w:lastRowFirstColumn="0" w:lastRowLastColumn="0"/>
-            <w:tcW w:w="9016" w:type="dxa"/>
+            <w:tcW w:w="7290" w:type="dxa"/>
             <w:gridSpan w:val="3"/>
           </w:tcPr>
           <w:p>
@@ -985,6 +989,17 @@
             <w:r>
               <w:t>Syntactic features</w:t>
             </w:r>
+          </w:p>
+        </w:tc>
+        <w:tc>
+          <w:tcPr>
+            <w:tcW w:w="1726" w:type="dxa"/>
+          </w:tcPr>
+          <w:p>
+            <w:pPr>
+              <w:jc w:val="center"/>
+              <w:cnfStyle w:val="000000000000" w:firstRow="0" w:lastRow="0" w:firstColumn="0" w:lastColumn="0" w:oddVBand="0" w:evenVBand="0" w:oddHBand="0" w:evenHBand="0" w:firstRowFirstColumn="0" w:firstRowLastColumn="0" w:lastRowFirstColumn="0" w:lastRowLastColumn="0"/>
+            </w:pPr>
           </w:p>
         </w:tc>
       </w:tr>
@@ -992,7 +1007,7 @@
         <w:tc>
           <w:tcPr>
             <w:cnfStyle w:val="001000000000" w:firstRow="0" w:lastRow="0" w:firstColumn="1" w:lastColumn="0" w:oddVBand="0" w:evenVBand="0" w:oddHBand="0" w:evenHBand="0" w:firstRowFirstColumn="0" w:firstRowLastColumn="0" w:lastRowFirstColumn="0" w:lastRowLastColumn="0"/>
-            <w:tcW w:w="3005" w:type="dxa"/>
+            <w:tcW w:w="2277" w:type="dxa"/>
           </w:tcPr>
           <w:p>
             <w:r>
@@ -1002,7 +1017,7 @@
         </w:tc>
         <w:tc>
           <w:tcPr>
-            <w:tcW w:w="3005" w:type="dxa"/>
+            <w:tcW w:w="2224" w:type="dxa"/>
           </w:tcPr>
           <w:p>
             <w:pPr>
@@ -1015,7 +1030,7 @@
         </w:tc>
         <w:tc>
           <w:tcPr>
-            <w:tcW w:w="3006" w:type="dxa"/>
+            <w:tcW w:w="2789" w:type="dxa"/>
           </w:tcPr>
           <w:p>
             <w:pPr>
@@ -1023,55 +1038,148 @@
             </w:pPr>
             <w:r>
               <w:t>N(fw)/n</w:t>
+            </w:r>
+          </w:p>
+        </w:tc>
+        <w:tc>
+          <w:tcPr>
+            <w:tcW w:w="1726" w:type="dxa"/>
+          </w:tcPr>
+          <w:p>
+            <w:pPr>
+              <w:cnfStyle w:val="000000000000" w:firstRow="0" w:lastRow="0" w:firstColumn="0" w:lastColumn="0" w:oddVBand="0" w:evenVBand="0" w:oddHBand="0" w:evenHBand="0" w:firstRowFirstColumn="0" w:firstRowLastColumn="0" w:lastRowFirstColumn="0" w:lastRowLastColumn="0"/>
+            </w:pPr>
+          </w:p>
+        </w:tc>
+      </w:tr>
+      <w:tr>
+        <w:tc>
+          <w:tcPr>
+            <w:cnfStyle w:val="001000000000" w:firstRow="0" w:lastRow="0" w:firstColumn="1" w:lastColumn="0" w:oddVBand="0" w:evenVBand="0" w:oddHBand="0" w:evenHBand="0" w:firstRowFirstColumn="0" w:firstRowLastColumn="0" w:lastRowFirstColumn="0" w:lastRowLastColumn="0"/>
+            <w:tcW w:w="2277" w:type="dxa"/>
+          </w:tcPr>
+          <w:p>
+            <w:r>
+              <w:t>Frequencies of punctuations</w:t>
+            </w:r>
+          </w:p>
+        </w:tc>
+        <w:tc>
+          <w:tcPr>
+            <w:tcW w:w="2224" w:type="dxa"/>
+          </w:tcPr>
+          <w:p>
+            <w:pPr>
+              <w:cnfStyle w:val="000000000000" w:firstRow="0" w:lastRow="0" w:firstColumn="0" w:lastColumn="0" w:oddVBand="0" w:evenVBand="0" w:oddHBand="0" w:evenHBand="0" w:firstRowFirstColumn="0" w:firstRowLastColumn="0" w:lastRowFirstColumn="0" w:lastRowLastColumn="0"/>
+            </w:pPr>
+            <w:r>
+              <w:t>Normalized frequencies of punctuation used by an author</w:t>
+            </w:r>
+          </w:p>
+        </w:tc>
+        <w:tc>
+          <w:tcPr>
+            <w:tcW w:w="2789" w:type="dxa"/>
+          </w:tcPr>
+          <w:p>
+            <w:pPr>
+              <w:cnfStyle w:val="000000000000" w:firstRow="0" w:lastRow="0" w:firstColumn="0" w:lastColumn="0" w:oddVBand="0" w:evenVBand="0" w:oddHBand="0" w:evenHBand="0" w:firstRowFirstColumn="0" w:firstRowLastColumn="0" w:lastRowFirstColumn="0" w:lastRowLastColumn="0"/>
+            </w:pPr>
+            <w:r>
+              <w:t>N(</w:t>
+            </w:r>
+            <w:proofErr w:type="spellStart"/>
+            <w:r>
+              <w:t>punc</w:t>
+            </w:r>
+            <w:proofErr w:type="spellEnd"/>
+            <w:r>
+              <w:t>)/n</w:t>
+            </w:r>
+          </w:p>
+        </w:tc>
+        <w:tc>
+          <w:tcPr>
+            <w:tcW w:w="1726" w:type="dxa"/>
+          </w:tcPr>
+          <w:p>
+            <w:pPr>
+              <w:cnfStyle w:val="000000000000" w:firstRow="0" w:lastRow="0" w:firstColumn="0" w:lastColumn="0" w:oddVBand="0" w:evenVBand="0" w:oddHBand="0" w:evenHBand="0" w:firstRowFirstColumn="0" w:firstRowLastColumn="0" w:lastRowFirstColumn="0" w:lastRowLastColumn="0"/>
+            </w:pPr>
+          </w:p>
+        </w:tc>
+      </w:tr>
+      <w:tr>
+        <w:tc>
+          <w:tcPr>
+            <w:cnfStyle w:val="001000000000" w:firstRow="0" w:lastRow="0" w:firstColumn="1" w:lastColumn="0" w:oddVBand="0" w:evenVBand="0" w:oddHBand="0" w:evenHBand="0" w:firstRowFirstColumn="0" w:firstRowLastColumn="0" w:lastRowFirstColumn="0" w:lastRowLastColumn="0"/>
+            <w:tcW w:w="2277" w:type="dxa"/>
+          </w:tcPr>
+          <w:p>
+            <w:r>
+              <w:t xml:space="preserve">Author Sentiment </w:t>
+            </w:r>
+            <w:r>
+              <w:t>Analysis</w:t>
             </w:r>
             <w:bookmarkStart w:id="0" w:name="_GoBack"/>
             <w:bookmarkEnd w:id="0"/>
           </w:p>
         </w:tc>
-      </w:tr>
-      <w:tr>
-        <w:tc>
-          <w:tcPr>
-            <w:cnfStyle w:val="001000000000" w:firstRow="0" w:lastRow="0" w:firstColumn="1" w:lastColumn="0" w:oddVBand="0" w:evenVBand="0" w:oddHBand="0" w:evenHBand="0" w:firstRowFirstColumn="0" w:firstRowLastColumn="0" w:lastRowFirstColumn="0" w:lastRowLastColumn="0"/>
-            <w:tcW w:w="3005" w:type="dxa"/>
-          </w:tcPr>
-          <w:p>
-            <w:r>
-              <w:t>Frequencies of punctuations</w:t>
-            </w:r>
-          </w:p>
-        </w:tc>
-        <w:tc>
-          <w:tcPr>
-            <w:tcW w:w="3005" w:type="dxa"/>
-          </w:tcPr>
-          <w:p>
-            <w:pPr>
-              <w:cnfStyle w:val="000000000000" w:firstRow="0" w:lastRow="0" w:firstColumn="0" w:lastColumn="0" w:oddVBand="0" w:evenVBand="0" w:oddHBand="0" w:evenHBand="0" w:firstRowFirstColumn="0" w:firstRowLastColumn="0" w:lastRowFirstColumn="0" w:lastRowLastColumn="0"/>
-            </w:pPr>
-            <w:r>
-              <w:t>Normalized frequencies of punctuation used by an author</w:t>
-            </w:r>
-          </w:p>
-        </w:tc>
-        <w:tc>
-          <w:tcPr>
-            <w:tcW w:w="3006" w:type="dxa"/>
-          </w:tcPr>
-          <w:p>
-            <w:pPr>
-              <w:cnfStyle w:val="000000000000" w:firstRow="0" w:lastRow="0" w:firstColumn="0" w:lastColumn="0" w:oddVBand="0" w:evenVBand="0" w:oddHBand="0" w:evenHBand="0" w:firstRowFirstColumn="0" w:firstRowLastColumn="0" w:lastRowFirstColumn="0" w:lastRowLastColumn="0"/>
-            </w:pPr>
-            <w:r>
-              <w:t>N(</w:t>
+        <w:tc>
+          <w:tcPr>
+            <w:tcW w:w="2224" w:type="dxa"/>
+          </w:tcPr>
+          <w:p>
+            <w:pPr>
+              <w:cnfStyle w:val="000000000000" w:firstRow="0" w:lastRow="0" w:firstColumn="0" w:lastColumn="0" w:oddVBand="0" w:evenVBand="0" w:oddHBand="0" w:evenHBand="0" w:firstRowFirstColumn="0" w:firstRowLastColumn="0" w:lastRowFirstColumn="0" w:lastRowLastColumn="0"/>
+            </w:pPr>
+            <w:r>
+              <w:t xml:space="preserve">The sentiment property returns a </w:t>
             </w:r>
             <w:proofErr w:type="spellStart"/>
             <w:r>
-              <w:t>punc</w:t>
+              <w:t>namedtuple</w:t>
             </w:r>
             <w:proofErr w:type="spellEnd"/>
             <w:r>
-              <w:t>)/n</w:t>
+              <w:t xml:space="preserve"> of the form </w:t>
+            </w:r>
+            <w:proofErr w:type="gramStart"/>
+            <w:r>
+              <w:t>Sentiment(</w:t>
+            </w:r>
+            <w:proofErr w:type="gramEnd"/>
+            <w:r>
+              <w:t>polarity, subjectivity). The polarity score is a float within the range [-1.0, 1.0]. The subjectivity is a float within the range [0.0, 1.0] where 0.0 is very objective and 1.0 is very subjective.</w:t>
+            </w:r>
+          </w:p>
+        </w:tc>
+        <w:tc>
+          <w:tcPr>
+            <w:tcW w:w="2789" w:type="dxa"/>
+          </w:tcPr>
+          <w:p>
+            <w:pPr>
+              <w:cnfStyle w:val="000000000000" w:firstRow="0" w:lastRow="0" w:firstColumn="0" w:lastColumn="0" w:oddVBand="0" w:evenVBand="0" w:oddHBand="0" w:evenHBand="0" w:firstRowFirstColumn="0" w:firstRowLastColumn="0" w:lastRowFirstColumn="0" w:lastRowLastColumn="0"/>
+            </w:pPr>
+            <w:proofErr w:type="spellStart"/>
+            <w:r>
+              <w:t>Textblob</w:t>
+            </w:r>
+            <w:proofErr w:type="spellEnd"/>
+          </w:p>
+        </w:tc>
+        <w:tc>
+          <w:tcPr>
+            <w:tcW w:w="1726" w:type="dxa"/>
+          </w:tcPr>
+          <w:p>
+            <w:pPr>
+              <w:cnfStyle w:val="000000000000" w:firstRow="0" w:lastRow="0" w:firstColumn="0" w:lastColumn="0" w:oddVBand="0" w:evenVBand="0" w:oddHBand="0" w:evenHBand="0" w:firstRowFirstColumn="0" w:firstRowLastColumn="0" w:lastRowFirstColumn="0" w:lastRowLastColumn="0"/>
+            </w:pPr>
+            <w:r>
+              <w:t>Yes</w:t>
             </w:r>
           </w:p>
         </w:tc>

</xml_diff>